<commit_message>
updated starters docx file (to match title style)
</commit_message>
<xml_diff>
--- a/DOCX/starters/Canneles Pesto Parmesan.docx
+++ b/DOCX/starters/Canneles Pesto Parmesan.docx
@@ -1,19 +1,16 @@
 
 <file path=word/document.xml><?xml version="1.0" encoding="utf-8"?>
-<w:document xmlns:wpc="http://schemas.microsoft.com/office/word/2010/wordprocessingCanvas" xmlns:cx="http://schemas.microsoft.com/office/drawing/2014/chartex" xmlns:cx1="http://schemas.microsoft.com/office/drawing/2015/9/8/chartex" xmlns:cx2="http://schemas.microsoft.com/office/drawing/2015/10/21/chartex" xmlns:cx3="http://schemas.microsoft.com/office/drawing/2016/5/9/chartex" xmlns:cx4="http://schemas.microsoft.com/office/drawing/2016/5/10/chartex" xmlns:cx5="http://schemas.microsoft.com/office/drawing/2016/5/11/chartex" xmlns:cx6="http://schemas.microsoft.com/office/drawing/2016/5/12/chartex" xmlns:cx7="http://schemas.microsoft.com/office/drawing/2016/5/13/chartex" xmlns:cx8="http://schemas.microsoft.com/office/drawing/2016/5/14/chartex" xmlns:mc="http://schemas.openxmlformats.org/markup-compatibility/2006" xmlns:aink="http://schemas.microsoft.com/office/drawing/2016/ink" xmlns:am3d="http://schemas.microsoft.com/office/drawing/2017/model3d" xmlns:o="urn:schemas-microsoft-com:office:office" xmlns:oel="http://schemas.microsoft.com/office/2019/extlst" xmlns:r="http://schemas.openxmlformats.org/officeDocument/2006/relationships" xmlns:m="http://schemas.openxmlformats.org/officeDocument/2006/math" xmlns:v="urn:schemas-microsoft-com:vml" xmlns:wp14="http://schemas.microsoft.com/office/word/2010/wordprocessingDrawing" xmlns:wp="http://schemas.openxmlformats.org/drawingml/2006/wordprocessingDrawing" xmlns:w10="urn:schemas-microsoft-com:office:word" xmlns:w="http://schemas.openxmlformats.org/wordprocessingml/2006/main" xmlns:w14="http://schemas.microsoft.com/office/word/2010/wordml" xmlns:w15="http://schemas.microsoft.com/office/word/2012/wordml" xmlns:w16cex="http://schemas.microsoft.com/office/word/2018/wordml/cex" xmlns:w16cid="http://schemas.microsoft.com/office/word/2016/wordml/cid" xmlns:w16="http://schemas.microsoft.com/office/word/2018/wordml" xmlns:w16du="http://schemas.microsoft.com/office/word/2023/wordml/word16du" xmlns:w16sdtdh="http://schemas.microsoft.com/office/word/2020/wordml/sdtdatahash" xmlns:w16se="http://schemas.microsoft.com/office/word/2015/wordml/symex" xmlns:wpg="http://schemas.microsoft.com/office/word/2010/wordprocessingGroup" xmlns:wpi="http://schemas.microsoft.com/office/word/2010/wordprocessingInk" xmlns:wne="http://schemas.microsoft.com/office/word/2006/wordml" xmlns:wps="http://schemas.microsoft.com/office/word/2010/wordprocessingShape" mc:Ignorable="w14 w15 w16se w16cid w16 w16cex w16sdtdh w16du wp14">
+<w:document xmlns:wpc="http://schemas.microsoft.com/office/word/2010/wordprocessingCanvas" xmlns:cx="http://schemas.microsoft.com/office/drawing/2014/chartex" xmlns:cx1="http://schemas.microsoft.com/office/drawing/2015/9/8/chartex" xmlns:cx2="http://schemas.microsoft.com/office/drawing/2015/10/21/chartex" xmlns:cx3="http://schemas.microsoft.com/office/drawing/2016/5/9/chartex" xmlns:cx4="http://schemas.microsoft.com/office/drawing/2016/5/10/chartex" xmlns:cx5="http://schemas.microsoft.com/office/drawing/2016/5/11/chartex" xmlns:cx6="http://schemas.microsoft.com/office/drawing/2016/5/12/chartex" xmlns:cx7="http://schemas.microsoft.com/office/drawing/2016/5/13/chartex" xmlns:cx8="http://schemas.microsoft.com/office/drawing/2016/5/14/chartex" xmlns:mc="http://schemas.openxmlformats.org/markup-compatibility/2006" xmlns:aink="http://schemas.microsoft.com/office/drawing/2016/ink" xmlns:am3d="http://schemas.microsoft.com/office/drawing/2017/model3d" xmlns:o="urn:schemas-microsoft-com:office:office" xmlns:oel="http://schemas.microsoft.com/office/2019/extlst" xmlns:r="http://schemas.openxmlformats.org/officeDocument/2006/relationships" xmlns:m="http://schemas.openxmlformats.org/officeDocument/2006/math" xmlns:v="urn:schemas-microsoft-com:vml" xmlns:wp14="http://schemas.microsoft.com/office/word/2010/wordprocessingDrawing" xmlns:wp="http://schemas.openxmlformats.org/drawingml/2006/wordprocessingDrawing" xmlns:w10="urn:schemas-microsoft-com:office:word" xmlns:w="http://schemas.openxmlformats.org/wordprocessingml/2006/main" xmlns:w14="http://schemas.microsoft.com/office/word/2010/wordml" xmlns:w15="http://schemas.microsoft.com/office/word/2012/wordml" xmlns:w16cex="http://schemas.microsoft.com/office/word/2018/wordml/cex" xmlns:w16cid="http://schemas.microsoft.com/office/word/2016/wordml/cid" xmlns:w16="http://schemas.microsoft.com/office/word/2018/wordml" xmlns:w16du="http://schemas.microsoft.com/office/word/2023/wordml/word16du" xmlns:w16sdtdh="http://schemas.microsoft.com/office/word/2020/wordml/sdtdatahash" xmlns:w16sdtfl="http://schemas.microsoft.com/office/word/2024/wordml/sdtformatlock" xmlns:w16se="http://schemas.microsoft.com/office/word/2015/wordml/symex" xmlns:wpg="http://schemas.microsoft.com/office/word/2010/wordprocessingGroup" xmlns:wpi="http://schemas.microsoft.com/office/word/2010/wordprocessingInk" xmlns:wne="http://schemas.microsoft.com/office/word/2006/wordml" xmlns:wps="http://schemas.microsoft.com/office/word/2010/wordprocessingShape" mc:Ignorable="w14 w15 w16se w16cid w16 w16cex w16sdtdh w16sdtfl w16du wp14">
   <w:body>
     <w:p>
       <w:pPr>
         <w:pStyle w:val="Heading3"/>
-        <w:rPr>
-          <w:color w:val="F79646" w:themeColor="accent6"/>
-        </w:rPr>
-      </w:pPr>
-      <w:r>
-        <w:rPr>
-          <w:color w:val="F79646" w:themeColor="accent6"/>
-        </w:rPr>
-        <w:t>Cannelés au Pesto et au Parmesan</w:t>
+      </w:pPr>
+      <w:r>
+        <w:t xml:space="preserve">Cannelés au Pesto et au </w:t>
+      </w:r>
+      <w:r>
+        <w:t>Parmesan</w:t>
       </w:r>
     </w:p>
     <w:p/>
@@ -73,15 +70,7 @@
         <w:spacing w:line="360" w:lineRule="auto"/>
       </w:pPr>
       <w:r>
-        <w:t xml:space="preserve">20 </w:t>
-      </w:r>
-      <w:proofErr w:type="spellStart"/>
-      <w:r>
-        <w:t>cL</w:t>
-      </w:r>
-      <w:proofErr w:type="spellEnd"/>
-      <w:r>
-        <w:t xml:space="preserve"> de lait</w:t>
+        <w:t>20 cL de lait</w:t>
       </w:r>
     </w:p>
     <w:p>
@@ -306,7 +295,7 @@
 </file>
 
 <file path=word/numbering.xml><?xml version="1.0" encoding="utf-8"?>
-<w:numbering xmlns:wpc="http://schemas.microsoft.com/office/word/2010/wordprocessingCanvas" xmlns:cx="http://schemas.microsoft.com/office/drawing/2014/chartex" xmlns:cx1="http://schemas.microsoft.com/office/drawing/2015/9/8/chartex" xmlns:cx2="http://schemas.microsoft.com/office/drawing/2015/10/21/chartex" xmlns:cx3="http://schemas.microsoft.com/office/drawing/2016/5/9/chartex" xmlns:cx4="http://schemas.microsoft.com/office/drawing/2016/5/10/chartex" xmlns:cx5="http://schemas.microsoft.com/office/drawing/2016/5/11/chartex" xmlns:cx6="http://schemas.microsoft.com/office/drawing/2016/5/12/chartex" xmlns:cx7="http://schemas.microsoft.com/office/drawing/2016/5/13/chartex" xmlns:cx8="http://schemas.microsoft.com/office/drawing/2016/5/14/chartex" xmlns:mc="http://schemas.openxmlformats.org/markup-compatibility/2006" xmlns:aink="http://schemas.microsoft.com/office/drawing/2016/ink" xmlns:am3d="http://schemas.microsoft.com/office/drawing/2017/model3d" xmlns:o="urn:schemas-microsoft-com:office:office" xmlns:oel="http://schemas.microsoft.com/office/2019/extlst" xmlns:r="http://schemas.openxmlformats.org/officeDocument/2006/relationships" xmlns:m="http://schemas.openxmlformats.org/officeDocument/2006/math" xmlns:v="urn:schemas-microsoft-com:vml" xmlns:wp14="http://schemas.microsoft.com/office/word/2010/wordprocessingDrawing" xmlns:wp="http://schemas.openxmlformats.org/drawingml/2006/wordprocessingDrawing" xmlns:w10="urn:schemas-microsoft-com:office:word" xmlns:w="http://schemas.openxmlformats.org/wordprocessingml/2006/main" xmlns:w14="http://schemas.microsoft.com/office/word/2010/wordml" xmlns:w15="http://schemas.microsoft.com/office/word/2012/wordml" xmlns:w16cex="http://schemas.microsoft.com/office/word/2018/wordml/cex" xmlns:w16cid="http://schemas.microsoft.com/office/word/2016/wordml/cid" xmlns:w16="http://schemas.microsoft.com/office/word/2018/wordml" xmlns:w16du="http://schemas.microsoft.com/office/word/2023/wordml/word16du" xmlns:w16sdtdh="http://schemas.microsoft.com/office/word/2020/wordml/sdtdatahash" xmlns:w16se="http://schemas.microsoft.com/office/word/2015/wordml/symex" xmlns:wpg="http://schemas.microsoft.com/office/word/2010/wordprocessingGroup" xmlns:wpi="http://schemas.microsoft.com/office/word/2010/wordprocessingInk" xmlns:wne="http://schemas.microsoft.com/office/word/2006/wordml" xmlns:wps="http://schemas.microsoft.com/office/word/2010/wordprocessingShape" mc:Ignorable="w14 w15 w16se w16cid w16 w16cex w16sdtdh w16du wp14">
+<w:numbering xmlns:wpc="http://schemas.microsoft.com/office/word/2010/wordprocessingCanvas" xmlns:cx="http://schemas.microsoft.com/office/drawing/2014/chartex" xmlns:cx1="http://schemas.microsoft.com/office/drawing/2015/9/8/chartex" xmlns:cx2="http://schemas.microsoft.com/office/drawing/2015/10/21/chartex" xmlns:cx3="http://schemas.microsoft.com/office/drawing/2016/5/9/chartex" xmlns:cx4="http://schemas.microsoft.com/office/drawing/2016/5/10/chartex" xmlns:cx5="http://schemas.microsoft.com/office/drawing/2016/5/11/chartex" xmlns:cx6="http://schemas.microsoft.com/office/drawing/2016/5/12/chartex" xmlns:cx7="http://schemas.microsoft.com/office/drawing/2016/5/13/chartex" xmlns:cx8="http://schemas.microsoft.com/office/drawing/2016/5/14/chartex" xmlns:mc="http://schemas.openxmlformats.org/markup-compatibility/2006" xmlns:aink="http://schemas.microsoft.com/office/drawing/2016/ink" xmlns:am3d="http://schemas.microsoft.com/office/drawing/2017/model3d" xmlns:o="urn:schemas-microsoft-com:office:office" xmlns:oel="http://schemas.microsoft.com/office/2019/extlst" xmlns:r="http://schemas.openxmlformats.org/officeDocument/2006/relationships" xmlns:m="http://schemas.openxmlformats.org/officeDocument/2006/math" xmlns:v="urn:schemas-microsoft-com:vml" xmlns:wp14="http://schemas.microsoft.com/office/word/2010/wordprocessingDrawing" xmlns:wp="http://schemas.openxmlformats.org/drawingml/2006/wordprocessingDrawing" xmlns:w10="urn:schemas-microsoft-com:office:word" xmlns:w="http://schemas.openxmlformats.org/wordprocessingml/2006/main" xmlns:w14="http://schemas.microsoft.com/office/word/2010/wordml" xmlns:w15="http://schemas.microsoft.com/office/word/2012/wordml" xmlns:w16cex="http://schemas.microsoft.com/office/word/2018/wordml/cex" xmlns:w16cid="http://schemas.microsoft.com/office/word/2016/wordml/cid" xmlns:w16="http://schemas.microsoft.com/office/word/2018/wordml" xmlns:w16du="http://schemas.microsoft.com/office/word/2023/wordml/word16du" xmlns:w16sdtdh="http://schemas.microsoft.com/office/word/2020/wordml/sdtdatahash" xmlns:w16sdtfl="http://schemas.microsoft.com/office/word/2024/wordml/sdtformatlock" xmlns:w16se="http://schemas.microsoft.com/office/word/2015/wordml/symex" xmlns:wpg="http://schemas.microsoft.com/office/word/2010/wordprocessingGroup" xmlns:wpi="http://schemas.microsoft.com/office/word/2010/wordprocessingInk" xmlns:wne="http://schemas.microsoft.com/office/word/2006/wordml" xmlns:wps="http://schemas.microsoft.com/office/word/2010/wordprocessingShape" mc:Ignorable="w14 w15 w16se w16cid w16 w16cex w16sdtdh w16sdtfl w16du wp14">
   <w:abstractNum w:abstractNumId="0" w15:restartNumberingAfterBreak="0">
     <w:nsid w:val="32552026"/>
     <w:multiLevelType w:val="hybridMultilevel"/>
@@ -405,7 +394,7 @@
 </file>
 
 <file path=word/styles.xml><?xml version="1.0" encoding="utf-8"?>
-<w:styles xmlns:mc="http://schemas.openxmlformats.org/markup-compatibility/2006" xmlns:r="http://schemas.openxmlformats.org/officeDocument/2006/relationships" xmlns:w="http://schemas.openxmlformats.org/wordprocessingml/2006/main" xmlns:w14="http://schemas.microsoft.com/office/word/2010/wordml" xmlns:w15="http://schemas.microsoft.com/office/word/2012/wordml" xmlns:w16cex="http://schemas.microsoft.com/office/word/2018/wordml/cex" xmlns:w16cid="http://schemas.microsoft.com/office/word/2016/wordml/cid" xmlns:w16="http://schemas.microsoft.com/office/word/2018/wordml" xmlns:w16du="http://schemas.microsoft.com/office/word/2023/wordml/word16du" xmlns:w16sdtdh="http://schemas.microsoft.com/office/word/2020/wordml/sdtdatahash" xmlns:w16se="http://schemas.microsoft.com/office/word/2015/wordml/symex" mc:Ignorable="w14 w15 w16se w16cid w16 w16cex w16sdtdh w16du">
+<w:styles xmlns:mc="http://schemas.openxmlformats.org/markup-compatibility/2006" xmlns:r="http://schemas.openxmlformats.org/officeDocument/2006/relationships" xmlns:w="http://schemas.openxmlformats.org/wordprocessingml/2006/main" xmlns:w14="http://schemas.microsoft.com/office/word/2010/wordml" xmlns:w15="http://schemas.microsoft.com/office/word/2012/wordml" xmlns:w16cex="http://schemas.microsoft.com/office/word/2018/wordml/cex" xmlns:w16cid="http://schemas.microsoft.com/office/word/2016/wordml/cid" xmlns:w16="http://schemas.microsoft.com/office/word/2018/wordml" xmlns:w16du="http://schemas.microsoft.com/office/word/2023/wordml/word16du" xmlns:w16sdtdh="http://schemas.microsoft.com/office/word/2020/wordml/sdtdatahash" xmlns:w16sdtfl="http://schemas.microsoft.com/office/word/2024/wordml/sdtformatlock" xmlns:w16se="http://schemas.microsoft.com/office/word/2015/wordml/symex" mc:Ignorable="w14 w15 w16se w16cid w16 w16cex w16sdtdh w16sdtfl w16du">
   <w:docDefaults>
     <w:rPrDefault>
       <w:rPr>
@@ -841,7 +830,7 @@
     <w:uiPriority w:val="9"/>
     <w:unhideWhenUsed/>
     <w:qFormat/>
-    <w:rsid w:val="00360D4C"/>
+    <w:rsid w:val="009A2DA6"/>
     <w:pPr>
       <w:keepNext/>
       <w:keepLines/>
@@ -854,7 +843,7 @@
       <w:rFonts w:ascii="Monotype Corsiva" w:eastAsiaTheme="majorEastAsia" w:hAnsi="Monotype Corsiva" w:cstheme="majorBidi"/>
       <w:b/>
       <w:bCs/>
-      <w:color w:val="C00000"/>
+      <w:color w:val="F79646" w:themeColor="accent6"/>
       <w:sz w:val="52"/>
     </w:rPr>
   </w:style>
@@ -913,12 +902,12 @@
     <w:basedOn w:val="DefaultParagraphFont"/>
     <w:link w:val="Heading3"/>
     <w:uiPriority w:val="9"/>
-    <w:rsid w:val="00360D4C"/>
+    <w:rsid w:val="009A2DA6"/>
     <w:rPr>
       <w:rFonts w:ascii="Monotype Corsiva" w:eastAsiaTheme="majorEastAsia" w:hAnsi="Monotype Corsiva" w:cstheme="majorBidi"/>
       <w:b/>
       <w:bCs/>
-      <w:color w:val="C00000"/>
+      <w:color w:val="F79646" w:themeColor="accent6"/>
       <w:sz w:val="52"/>
     </w:rPr>
   </w:style>

</xml_diff>